<commit_message>
Legacy form fields & validation
</commit_message>
<xml_diff>
--- a/TAG.Content.Microsoft.Test/Documents/Fields.docx
+++ b/TAG.Content.Microsoft.Test/Documents/Fields.docx
@@ -92,7 +92,7 @@
           <w:tag w:val="RtfControl"/>
           <w:id w:val="1387295800"/>
           <w:placeholder>
-            <w:docPart w:val="DefaultPlaceholder_-1854013440"/>
+            <w:docPart w:val="921BB956E7D446F2B43F6BBA8E3BF498"/>
           </w:placeholder>
           <w:showingPlcHdr/>
         </w:sdtPr>
@@ -122,13 +122,7 @@
         <w:rPr>
           <w:lang w:val="en-US"/>
         </w:rPr>
-        <w:t xml:space="preserve"> </w:t>
-      </w:r>
-      <w:r>
-        <w:rPr>
-          <w:lang w:val="en-US"/>
-        </w:rPr>
-        <w:t>control</w:t>
+        <w:t xml:space="preserve"> control</w:t>
       </w:r>
       <w:r>
         <w:rPr>
@@ -151,7 +145,7 @@
           <w:tag w:val="TextControl"/>
           <w:id w:val="1311438122"/>
           <w:placeholder>
-            <w:docPart w:val="DefaultPlaceholder_-1854013440"/>
+            <w:docPart w:val="FD52D5B6E13B45128DB89899EAED23BB"/>
           </w:placeholder>
           <w:showingPlcHdr/>
           <w:text/>
@@ -181,7 +175,7 @@
           <w:tag w:val="Checkbox"/>
           <w:id w:val="1466780010"/>
           <w14:checkbox>
-            <w14:checked w14:val="0"/>
+            <w14:checked w14:val="1"/>
             <w14:checkedState w14:val="2612" w14:font="MS Gothic"/>
             <w14:uncheckedState w14:val="2610" w14:font="MS Gothic"/>
           </w14:checkbox>
@@ -192,7 +186,7 @@
               <w:rFonts w:ascii="MS Gothic" w:eastAsia="MS Gothic" w:hAnsi="MS Gothic" w:hint="eastAsia"/>
               <w:lang w:val="en-US"/>
             </w:rPr>
-            <w:t>☐</w:t>
+            <w:t>☒</w:t>
           </w:r>
         </w:sdtContent>
       </w:sdt>
@@ -242,7 +236,7 @@
           <w:tag w:val="ComboBoxControl"/>
           <w:id w:val="1015731604"/>
           <w:placeholder>
-            <w:docPart w:val="DefaultPlaceholder_-1854013438"/>
+            <w:docPart w:val="D6FF05B8D57343709FA4A7C0260BBF7F"/>
           </w:placeholder>
           <w:showingPlcHdr/>
           <w:comboBox>
@@ -295,7 +289,7 @@
           <w:tag w:val="ListBoxControl"/>
           <w:id w:val="-1579976239"/>
           <w:placeholder>
-            <w:docPart w:val="DefaultPlaceholder_-1854013438"/>
+            <w:docPart w:val="C54BC03CD71A4EE2A2B7A6FA14564202"/>
           </w:placeholder>
           <w:showingPlcHdr/>
           <w:dropDownList>
@@ -348,7 +342,7 @@
           <w:tag w:val="DatePicker"/>
           <w:id w:val="-822888749"/>
           <w:placeholder>
-            <w:docPart w:val="DefaultPlaceholder_-1854013437"/>
+            <w:docPart w:val="3D35720B07FC459F970EE72CC56DFB75"/>
           </w:placeholder>
           <w:showingPlcHdr/>
           <w:date>
@@ -367,6 +361,325 @@
           </w:r>
         </w:sdtContent>
       </w:sdt>
+    </w:p>
+    <w:p>
+      <w:pPr>
+        <w:rPr>
+          <w:lang w:val="en-US"/>
+        </w:rPr>
+      </w:pPr>
+      <w:r>
+        <w:rPr>
+          <w:lang w:val="en-US"/>
+        </w:rPr>
+        <w:t>Legacy Text input:</w:t>
+      </w:r>
+      <w:r>
+        <w:rPr>
+          <w:lang w:val="en-US"/>
+        </w:rPr>
+        <w:br/>
+      </w:r>
+      <w:r>
+        <w:rPr>
+          <w:lang w:val="en-US"/>
+        </w:rPr>
+        <w:fldChar w:fldCharType="begin">
+          <w:ffData>
+            <w:name w:val="LegacyText"/>
+            <w:enabled/>
+            <w:calcOnExit w:val="0"/>
+            <w:textInput>
+              <w:default w:val="Text Value"/>
+              <w:maxLength w:val="10"/>
+            </w:textInput>
+          </w:ffData>
+        </w:fldChar>
+      </w:r>
+      <w:bookmarkStart w:id="0" w:name="LegacyText"/>
+      <w:r>
+        <w:rPr>
+          <w:lang w:val="en-US"/>
+        </w:rPr>
+        <w:instrText xml:space="preserve"> FORMTEXT </w:instrText>
+      </w:r>
+      <w:r>
+        <w:rPr>
+          <w:lang w:val="en-US"/>
+        </w:rPr>
+      </w:r>
+      <w:r>
+        <w:rPr>
+          <w:lang w:val="en-US"/>
+        </w:rPr>
+        <w:fldChar w:fldCharType="separate"/>
+      </w:r>
+      <w:r>
+        <w:rPr>
+          <w:noProof/>
+          <w:lang w:val="en-US"/>
+        </w:rPr>
+        <w:t>Text Value</w:t>
+      </w:r>
+      <w:r>
+        <w:rPr>
+          <w:lang w:val="en-US"/>
+        </w:rPr>
+        <w:fldChar w:fldCharType="end"/>
+      </w:r>
+      <w:bookmarkEnd w:id="0"/>
+    </w:p>
+    <w:p>
+      <w:pPr>
+        <w:rPr>
+          <w:lang w:val="en-US"/>
+        </w:rPr>
+      </w:pPr>
+      <w:r>
+        <w:rPr>
+          <w:lang w:val="en-US"/>
+        </w:rPr>
+        <w:t>Legacy Number input:</w:t>
+      </w:r>
+      <w:r>
+        <w:rPr>
+          <w:lang w:val="en-US"/>
+        </w:rPr>
+        <w:br/>
+      </w:r>
+      <w:r>
+        <w:rPr>
+          <w:lang w:val="en-US"/>
+        </w:rPr>
+        <w:fldChar w:fldCharType="begin">
+          <w:ffData>
+            <w:name w:val="LegacyNumber"/>
+            <w:enabled/>
+            <w:calcOnExit w:val="0"/>
+            <w:textInput>
+              <w:type w:val="number"/>
+              <w:default w:val="100"/>
+              <w:maxLength w:val="3"/>
+            </w:textInput>
+          </w:ffData>
+        </w:fldChar>
+      </w:r>
+      <w:bookmarkStart w:id="1" w:name="LegacyNumber"/>
+      <w:r>
+        <w:rPr>
+          <w:lang w:val="en-US"/>
+        </w:rPr>
+        <w:instrText xml:space="preserve"> FORMTEXT </w:instrText>
+      </w:r>
+      <w:r>
+        <w:rPr>
+          <w:lang w:val="en-US"/>
+        </w:rPr>
+      </w:r>
+      <w:r>
+        <w:rPr>
+          <w:lang w:val="en-US"/>
+        </w:rPr>
+        <w:fldChar w:fldCharType="separate"/>
+      </w:r>
+      <w:r>
+        <w:rPr>
+          <w:noProof/>
+          <w:lang w:val="en-US"/>
+        </w:rPr>
+        <w:t>100</w:t>
+      </w:r>
+      <w:r>
+        <w:rPr>
+          <w:lang w:val="en-US"/>
+        </w:rPr>
+        <w:fldChar w:fldCharType="end"/>
+      </w:r>
+      <w:bookmarkEnd w:id="1"/>
+    </w:p>
+    <w:p>
+      <w:pPr>
+        <w:rPr>
+          <w:lang w:val="en-US"/>
+        </w:rPr>
+      </w:pPr>
+      <w:r>
+        <w:rPr>
+          <w:lang w:val="en-US"/>
+        </w:rPr>
+        <w:t>Legacy Date input:</w:t>
+      </w:r>
+      <w:r>
+        <w:rPr>
+          <w:lang w:val="en-US"/>
+        </w:rPr>
+        <w:br/>
+      </w:r>
+      <w:r>
+        <w:rPr>
+          <w:lang w:val="en-US"/>
+        </w:rPr>
+        <w:fldChar w:fldCharType="begin">
+          <w:ffData>
+            <w:name w:val="LegacyDate"/>
+            <w:enabled/>
+            <w:calcOnExit w:val="0"/>
+            <w:textInput>
+              <w:type w:val="date"/>
+              <w:default w:val="2001-01-01"/>
+            </w:textInput>
+          </w:ffData>
+        </w:fldChar>
+      </w:r>
+      <w:bookmarkStart w:id="2" w:name="LegacyDate"/>
+      <w:r>
+        <w:rPr>
+          <w:lang w:val="en-US"/>
+        </w:rPr>
+        <w:instrText xml:space="preserve"> FORMTEXT </w:instrText>
+      </w:r>
+      <w:r>
+        <w:rPr>
+          <w:lang w:val="en-US"/>
+        </w:rPr>
+      </w:r>
+      <w:r>
+        <w:rPr>
+          <w:lang w:val="en-US"/>
+        </w:rPr>
+        <w:fldChar w:fldCharType="separate"/>
+      </w:r>
+      <w:r>
+        <w:rPr>
+          <w:noProof/>
+          <w:lang w:val="en-US"/>
+        </w:rPr>
+        <w:t>2001-01-01</w:t>
+      </w:r>
+      <w:r>
+        <w:rPr>
+          <w:lang w:val="en-US"/>
+        </w:rPr>
+        <w:fldChar w:fldCharType="end"/>
+      </w:r>
+      <w:bookmarkEnd w:id="2"/>
+    </w:p>
+    <w:p>
+      <w:pPr>
+        <w:rPr>
+          <w:lang w:val="en-US"/>
+        </w:rPr>
+      </w:pPr>
+      <w:r>
+        <w:rPr>
+          <w:lang w:val="en-US"/>
+        </w:rPr>
+        <w:fldChar w:fldCharType="begin">
+          <w:ffData>
+            <w:name w:val="LegacyCheckbox"/>
+            <w:enabled/>
+            <w:calcOnExit w:val="0"/>
+            <w:checkBox>
+              <w:sizeAuto/>
+              <w:default w:val="1"/>
+            </w:checkBox>
+          </w:ffData>
+        </w:fldChar>
+      </w:r>
+      <w:bookmarkStart w:id="3" w:name="LegacyCheckbox"/>
+      <w:r>
+        <w:rPr>
+          <w:lang w:val="en-US"/>
+        </w:rPr>
+        <w:instrText xml:space="preserve"> FORMCHECKBOX </w:instrText>
+      </w:r>
+      <w:r>
+        <w:rPr>
+          <w:lang w:val="en-US"/>
+        </w:rPr>
+      </w:r>
+      <w:r>
+        <w:rPr>
+          <w:lang w:val="en-US"/>
+        </w:rPr>
+        <w:fldChar w:fldCharType="end"/>
+      </w:r>
+      <w:bookmarkEnd w:id="3"/>
+      <w:r>
+        <w:rPr>
+          <w:lang w:val="en-US"/>
+        </w:rPr>
+        <w:t xml:space="preserve"> Legacy checkbox</w:t>
+      </w:r>
+    </w:p>
+    <w:p>
+      <w:pPr>
+        <w:rPr>
+          <w:lang w:val="en-US"/>
+        </w:rPr>
+      </w:pPr>
+      <w:r>
+        <w:rPr>
+          <w:lang w:val="en-US"/>
+        </w:rPr>
+        <w:t xml:space="preserve">Legacy </w:t>
+      </w:r>
+      <w:proofErr w:type="spellStart"/>
+      <w:r>
+        <w:rPr>
+          <w:lang w:val="en-US"/>
+        </w:rPr>
+        <w:t>ComboBox</w:t>
+      </w:r>
+      <w:proofErr w:type="spellEnd"/>
+      <w:r>
+        <w:rPr>
+          <w:lang w:val="en-US"/>
+        </w:rPr>
+        <w:t>:</w:t>
+      </w:r>
+      <w:r>
+        <w:rPr>
+          <w:lang w:val="en-US"/>
+        </w:rPr>
+        <w:br/>
+      </w:r>
+      <w:r>
+        <w:rPr>
+          <w:lang w:val="en-US"/>
+        </w:rPr>
+        <w:fldChar w:fldCharType="begin">
+          <w:ffData>
+            <w:name w:val="LegacyComboBox"/>
+            <w:enabled/>
+            <w:calcOnExit w:val="0"/>
+            <w:ddList>
+              <w:listEntry w:val="Item 1"/>
+              <w:listEntry w:val="Item 2"/>
+              <w:listEntry w:val="Item 3"/>
+            </w:ddList>
+          </w:ffData>
+        </w:fldChar>
+      </w:r>
+      <w:bookmarkStart w:id="4" w:name="LegacyComboBox"/>
+      <w:r>
+        <w:rPr>
+          <w:lang w:val="en-US"/>
+        </w:rPr>
+        <w:instrText xml:space="preserve"> FORMDROPDOWN </w:instrText>
+      </w:r>
+      <w:r>
+        <w:rPr>
+          <w:lang w:val="en-US"/>
+        </w:rPr>
+      </w:r>
+      <w:r>
+        <w:rPr>
+          <w:lang w:val="en-US"/>
+        </w:rPr>
+        <w:fldChar w:fldCharType="end"/>
+      </w:r>
+      <w:bookmarkEnd w:id="4"/>
     </w:p>
     <w:p>
       <w:pPr>
@@ -802,6 +1115,7 @@
         <w:rPr>
           <w:lang w:val="en-US"/>
         </w:rPr>
+        <w:lastRenderedPageBreak/>
         <w:t xml:space="preserve">Company Address: </w:t>
       </w:r>
       <w:sdt>
@@ -1718,84 +2032,6 @@
   <w:docParts>
     <w:docPart>
       <w:docPartPr>
-        <w:name w:val="DefaultPlaceholder_-1854013440"/>
-        <w:category>
-          <w:name w:val="Allmänt"/>
-          <w:gallery w:val="placeholder"/>
-        </w:category>
-        <w:types>
-          <w:type w:val="bbPlcHdr"/>
-        </w:types>
-        <w:behaviors>
-          <w:behavior w:val="content"/>
-        </w:behaviors>
-        <w:guid w:val="{E04A67C2-104C-4A61-A84E-54D068E0F7DF}"/>
-      </w:docPartPr>
-      <w:docPartBody>
-        <w:p>
-          <w:r>
-            <w:rPr>
-              <w:rStyle w:val="Platshllartext"/>
-            </w:rPr>
-            <w:t>Klicka eller tryck här för att ange text.</w:t>
-          </w:r>
-        </w:p>
-      </w:docPartBody>
-    </w:docPart>
-    <w:docPart>
-      <w:docPartPr>
-        <w:name w:val="DefaultPlaceholder_-1854013438"/>
-        <w:category>
-          <w:name w:val="Allmänt"/>
-          <w:gallery w:val="placeholder"/>
-        </w:category>
-        <w:types>
-          <w:type w:val="bbPlcHdr"/>
-        </w:types>
-        <w:behaviors>
-          <w:behavior w:val="content"/>
-        </w:behaviors>
-        <w:guid w:val="{896E3A54-B9A9-4826-A90C-3A33F3856EAE}"/>
-      </w:docPartPr>
-      <w:docPartBody>
-        <w:p>
-          <w:r>
-            <w:rPr>
-              <w:rStyle w:val="Platshllartext"/>
-            </w:rPr>
-            <w:t>Välj ett objekt.</w:t>
-          </w:r>
-        </w:p>
-      </w:docPartBody>
-    </w:docPart>
-    <w:docPart>
-      <w:docPartPr>
-        <w:name w:val="DefaultPlaceholder_-1854013437"/>
-        <w:category>
-          <w:name w:val="Allmänt"/>
-          <w:gallery w:val="placeholder"/>
-        </w:category>
-        <w:types>
-          <w:type w:val="bbPlcHdr"/>
-        </w:types>
-        <w:behaviors>
-          <w:behavior w:val="content"/>
-        </w:behaviors>
-        <w:guid w:val="{2C4B898D-8435-4BDF-846E-6FC3719D63CD}"/>
-      </w:docPartPr>
-      <w:docPartBody>
-        <w:p>
-          <w:r>
-            <w:rPr>
-              <w:rStyle w:val="Platshllartext"/>
-            </w:rPr>
-            <w:t>Klicka eller tryck här för att ange datum.</w:t>
-          </w:r>
-        </w:p>
-      </w:docPartBody>
-    </w:docPart>
-    <w:docPart>
-      <w:docPartPr>
         <w:name w:val="EA1287DDD20A49DF9EAD1BB6756707DB"/>
         <w:category>
           <w:name w:val="Allmänt"/>
@@ -1812,7 +2048,7 @@
       <w:docPartBody>
         <w:p>
           <w:pPr>
-            <w:pStyle w:val="EA1287DDD20A49DF9EAD1BB6756707DB"/>
+            <w:pStyle w:val="EA1287DDD20A49DF9EAD1BB6756707DB3"/>
           </w:pPr>
           <w:r>
             <w:rPr>
@@ -1841,7 +2077,7 @@
       <w:docPartBody>
         <w:p>
           <w:pPr>
-            <w:pStyle w:val="30329E556C1E42BA87B5B0BC304B52B5"/>
+            <w:pStyle w:val="30329E556C1E42BA87B5B0BC304B52B53"/>
           </w:pPr>
           <w:r>
             <w:rPr>
@@ -1870,7 +2106,7 @@
       <w:docPartBody>
         <w:p>
           <w:pPr>
-            <w:pStyle w:val="C45611BCC2C3440D8899975E4BAEB261"/>
+            <w:pStyle w:val="C45611BCC2C3440D8899975E4BAEB2613"/>
           </w:pPr>
           <w:r>
             <w:rPr>
@@ -1899,7 +2135,7 @@
       <w:docPartBody>
         <w:p>
           <w:pPr>
-            <w:pStyle w:val="44DF5C7963D24B8F9BCC2972442058B2"/>
+            <w:pStyle w:val="44DF5C7963D24B8F9BCC2972442058B23"/>
           </w:pPr>
           <w:r>
             <w:rPr>
@@ -1928,7 +2164,7 @@
       <w:docPartBody>
         <w:p>
           <w:pPr>
-            <w:pStyle w:val="EFC31862E88642ACB31566A7CA6E6D61"/>
+            <w:pStyle w:val="EFC31862E88642ACB31566A7CA6E6D613"/>
           </w:pPr>
           <w:r>
             <w:rPr>
@@ -1957,7 +2193,7 @@
       <w:docPartBody>
         <w:p>
           <w:pPr>
-            <w:pStyle w:val="C16DED19F9DA4EC29CB23FDB92BD001E"/>
+            <w:pStyle w:val="C16DED19F9DA4EC29CB23FDB92BD001E3"/>
           </w:pPr>
           <w:r>
             <w:rPr>
@@ -1986,7 +2222,7 @@
       <w:docPartBody>
         <w:p>
           <w:pPr>
-            <w:pStyle w:val="3D04CDDFD45646D588A782A3B1EFA1C1"/>
+            <w:pStyle w:val="3D04CDDFD45646D588A782A3B1EFA1C13"/>
           </w:pPr>
           <w:r>
             <w:rPr>
@@ -2015,7 +2251,7 @@
       <w:docPartBody>
         <w:p>
           <w:pPr>
-            <w:pStyle w:val="E1BE1698BA0C46C6BF65103C313E894F"/>
+            <w:pStyle w:val="E1BE1698BA0C46C6BF65103C313E894F3"/>
           </w:pPr>
           <w:r>
             <w:rPr>
@@ -2073,7 +2309,7 @@
       <w:docPartBody>
         <w:p>
           <w:pPr>
-            <w:pStyle w:val="1A1E5BBB8D7D4635A94C3CCA66AC7617"/>
+            <w:pStyle w:val="1A1E5BBB8D7D4635A94C3CCA66AC76173"/>
           </w:pPr>
           <w:r>
             <w:rPr>
@@ -2102,7 +2338,7 @@
       <w:docPartBody>
         <w:p>
           <w:pPr>
-            <w:pStyle w:val="C935E743232848658695B87227AE5985"/>
+            <w:pStyle w:val="C935E743232848658695B87227AE59853"/>
           </w:pPr>
           <w:r>
             <w:rPr>
@@ -2131,7 +2367,7 @@
       <w:docPartBody>
         <w:p>
           <w:pPr>
-            <w:pStyle w:val="B5577F7B8C0C4D1390265E7D49CD0D84"/>
+            <w:pStyle w:val="B5577F7B8C0C4D1390265E7D49CD0D843"/>
           </w:pPr>
           <w:r>
             <w:rPr>
@@ -2160,7 +2396,7 @@
       <w:docPartBody>
         <w:p>
           <w:pPr>
-            <w:pStyle w:val="01DC67F382124FA78952ABDCD89BAF61"/>
+            <w:pStyle w:val="01DC67F382124FA78952ABDCD89BAF613"/>
           </w:pPr>
           <w:r>
             <w:rPr>
@@ -2189,7 +2425,7 @@
       <w:docPartBody>
         <w:p>
           <w:pPr>
-            <w:pStyle w:val="89A70CD4195A48E59A586ECEEC9C90D0"/>
+            <w:pStyle w:val="89A70CD4195A48E59A586ECEEC9C90D03"/>
           </w:pPr>
           <w:r>
             <w:rPr>
@@ -2218,13 +2454,158 @@
       <w:docPartBody>
         <w:p>
           <w:pPr>
-            <w:pStyle w:val="FEC797949539445AADD3D30D784AAD5F"/>
+            <w:pStyle w:val="FEC797949539445AADD3D30D784AAD5F3"/>
           </w:pPr>
           <w:r>
             <w:rPr>
               <w:rStyle w:val="Platshllartext"/>
             </w:rPr>
             <w:t>[Telefon, företag]</w:t>
+          </w:r>
+        </w:p>
+      </w:docPartBody>
+    </w:docPart>
+    <w:docPart>
+      <w:docPartPr>
+        <w:name w:val="921BB956E7D446F2B43F6BBA8E3BF498"/>
+        <w:category>
+          <w:name w:val="Allmänt"/>
+          <w:gallery w:val="placeholder"/>
+        </w:category>
+        <w:types>
+          <w:type w:val="bbPlcHdr"/>
+        </w:types>
+        <w:behaviors>
+          <w:behavior w:val="content"/>
+        </w:behaviors>
+        <w:guid w:val="{5180195A-79D5-47AF-98D3-10088C704F29}"/>
+      </w:docPartPr>
+      <w:docPartBody>
+        <w:p>
+          <w:pPr>
+            <w:pStyle w:val="921BB956E7D446F2B43F6BBA8E3BF4982"/>
+          </w:pPr>
+          <w:r>
+            <w:rPr>
+              <w:rStyle w:val="Platshllartext"/>
+            </w:rPr>
+            <w:t>Klicka eller tryck här för att ange text.</w:t>
+          </w:r>
+        </w:p>
+      </w:docPartBody>
+    </w:docPart>
+    <w:docPart>
+      <w:docPartPr>
+        <w:name w:val="FD52D5B6E13B45128DB89899EAED23BB"/>
+        <w:category>
+          <w:name w:val="Allmänt"/>
+          <w:gallery w:val="placeholder"/>
+        </w:category>
+        <w:types>
+          <w:type w:val="bbPlcHdr"/>
+        </w:types>
+        <w:behaviors>
+          <w:behavior w:val="content"/>
+        </w:behaviors>
+        <w:guid w:val="{BA752B0E-9F99-4F2F-8997-A104B72CD443}"/>
+      </w:docPartPr>
+      <w:docPartBody>
+        <w:p>
+          <w:pPr>
+            <w:pStyle w:val="FD52D5B6E13B45128DB89899EAED23BB2"/>
+          </w:pPr>
+          <w:r>
+            <w:rPr>
+              <w:rStyle w:val="Platshllartext"/>
+            </w:rPr>
+            <w:t>Klicka eller tryck här för att ange text.</w:t>
+          </w:r>
+        </w:p>
+      </w:docPartBody>
+    </w:docPart>
+    <w:docPart>
+      <w:docPartPr>
+        <w:name w:val="D6FF05B8D57343709FA4A7C0260BBF7F"/>
+        <w:category>
+          <w:name w:val="Allmänt"/>
+          <w:gallery w:val="placeholder"/>
+        </w:category>
+        <w:types>
+          <w:type w:val="bbPlcHdr"/>
+        </w:types>
+        <w:behaviors>
+          <w:behavior w:val="content"/>
+        </w:behaviors>
+        <w:guid w:val="{D558E509-23EB-4DC0-B688-7E8A2B84E37B}"/>
+      </w:docPartPr>
+      <w:docPartBody>
+        <w:p>
+          <w:pPr>
+            <w:pStyle w:val="D6FF05B8D57343709FA4A7C0260BBF7F2"/>
+          </w:pPr>
+          <w:r>
+            <w:rPr>
+              <w:rStyle w:val="Platshllartext"/>
+            </w:rPr>
+            <w:t>Välj ett objekt.</w:t>
+          </w:r>
+        </w:p>
+      </w:docPartBody>
+    </w:docPart>
+    <w:docPart>
+      <w:docPartPr>
+        <w:name w:val="C54BC03CD71A4EE2A2B7A6FA14564202"/>
+        <w:category>
+          <w:name w:val="Allmänt"/>
+          <w:gallery w:val="placeholder"/>
+        </w:category>
+        <w:types>
+          <w:type w:val="bbPlcHdr"/>
+        </w:types>
+        <w:behaviors>
+          <w:behavior w:val="content"/>
+        </w:behaviors>
+        <w:guid w:val="{A1A3B38E-A3EC-4E55-BC13-7509B8CA0D7D}"/>
+      </w:docPartPr>
+      <w:docPartBody>
+        <w:p>
+          <w:pPr>
+            <w:pStyle w:val="C54BC03CD71A4EE2A2B7A6FA145642022"/>
+          </w:pPr>
+          <w:r>
+            <w:rPr>
+              <w:rStyle w:val="Platshllartext"/>
+            </w:rPr>
+            <w:t>Välj ett objekt.</w:t>
+          </w:r>
+        </w:p>
+      </w:docPartBody>
+    </w:docPart>
+    <w:docPart>
+      <w:docPartPr>
+        <w:name w:val="3D35720B07FC459F970EE72CC56DFB75"/>
+        <w:category>
+          <w:name w:val="Allmänt"/>
+          <w:gallery w:val="placeholder"/>
+        </w:category>
+        <w:types>
+          <w:type w:val="bbPlcHdr"/>
+        </w:types>
+        <w:behaviors>
+          <w:behavior w:val="content"/>
+        </w:behaviors>
+        <w:guid w:val="{C53D7B83-9656-4A73-8014-E8E4F109D2D7}"/>
+      </w:docPartPr>
+      <w:docPartBody>
+        <w:p>
+          <w:pPr>
+            <w:pStyle w:val="3D35720B07FC459F970EE72CC56DFB752"/>
+          </w:pPr>
+          <w:r>
+            <w:rPr>
+              <w:rStyle w:val="Platshllartext"/>
+            </w:rPr>
+            <w:t>Klicka eller tryck här för att ange datum.</w:t>
           </w:r>
         </w:p>
       </w:docPartBody>
@@ -2284,8 +2665,10 @@
   </w:compat>
   <w:rsids>
     <w:rsidRoot w:val="0036177F"/>
+    <w:rsid w:val="00117C73"/>
     <w:rsid w:val="0036177F"/>
     <w:rsid w:val="006A4815"/>
+    <w:rsid w:val="00C963EA"/>
   </w:rsids>
   <m:mathPr>
     <m:mathFont m:val="Cambria Math"/>
@@ -2741,46 +3124,82 @@
     <w:basedOn w:val="Standardstycketeckensnitt"/>
     <w:uiPriority w:val="99"/>
     <w:semiHidden/>
-    <w:rsid w:val="0036177F"/>
+    <w:rsid w:val="00117C73"/>
     <w:rPr>
       <w:color w:val="808080"/>
     </w:rPr>
   </w:style>
-  <w:style w:type="paragraph" w:customStyle="1" w:styleId="7BDA5A10E820429A807DDDFFCE5226D8">
-    <w:name w:val="7BDA5A10E820429A807DDDFFCE5226D8"/>
-    <w:rsid w:val="0036177F"/>
-  </w:style>
-  <w:style w:type="paragraph" w:customStyle="1" w:styleId="ED6D7311567547BDBD24E440D94C98C9">
-    <w:name w:val="ED6D7311567547BDBD24E440D94C98C9"/>
-    <w:rsid w:val="0036177F"/>
-  </w:style>
-  <w:style w:type="paragraph" w:customStyle="1" w:styleId="BDC043FB63F14FAF954F57260F878DDA">
-    <w:name w:val="BDC043FB63F14FAF954F57260F878DDA"/>
-    <w:rsid w:val="0036177F"/>
-  </w:style>
-  <w:style w:type="paragraph" w:customStyle="1" w:styleId="75025E37562342ADB047CDFFA5937618">
-    <w:name w:val="75025E37562342ADB047CDFFA5937618"/>
-    <w:rsid w:val="0036177F"/>
-  </w:style>
-  <w:style w:type="paragraph" w:customStyle="1" w:styleId="AF89669084F343E88359135EF54F2A5B">
-    <w:name w:val="AF89669084F343E88359135EF54F2A5B"/>
-    <w:rsid w:val="0036177F"/>
-  </w:style>
-  <w:style w:type="paragraph" w:customStyle="1" w:styleId="21BBAA628E2441A0859C96D7705CC8D9">
-    <w:name w:val="21BBAA628E2441A0859C96D7705CC8D9"/>
-    <w:rsid w:val="0036177F"/>
-  </w:style>
-  <w:style w:type="paragraph" w:customStyle="1" w:styleId="CE0823B5F8474AB885C92D235ECFDB4C">
-    <w:name w:val="CE0823B5F8474AB885C92D235ECFDB4C"/>
-    <w:rsid w:val="0036177F"/>
-  </w:style>
-  <w:style w:type="paragraph" w:customStyle="1" w:styleId="BF978D8977254F46B8A4DB633D3414E4">
-    <w:name w:val="BF978D8977254F46B8A4DB633D3414E4"/>
-    <w:rsid w:val="0036177F"/>
-  </w:style>
-  <w:style w:type="paragraph" w:customStyle="1" w:styleId="F405C9B8B3F44DF1992568075B31CC5E">
-    <w:name w:val="F405C9B8B3F44DF1992568075B31CC5E"/>
-    <w:rsid w:val="0036177F"/>
+  <w:style w:type="paragraph" w:customStyle="1" w:styleId="921BB956E7D446F2B43F6BBA8E3BF498">
+    <w:name w:val="921BB956E7D446F2B43F6BBA8E3BF498"/>
+    <w:rsid w:val="00117C73"/>
+    <w:rPr>
+      <w:rFonts w:eastAsiaTheme="minorHAnsi"/>
+      <w:lang w:eastAsia="en-US"/>
+    </w:rPr>
+  </w:style>
+  <w:style w:type="paragraph" w:customStyle="1" w:styleId="FD52D5B6E13B45128DB89899EAED23BB">
+    <w:name w:val="FD52D5B6E13B45128DB89899EAED23BB"/>
+    <w:rsid w:val="00117C73"/>
+    <w:rPr>
+      <w:rFonts w:eastAsiaTheme="minorHAnsi"/>
+      <w:lang w:eastAsia="en-US"/>
+    </w:rPr>
+  </w:style>
+  <w:style w:type="paragraph" w:customStyle="1" w:styleId="D6FF05B8D57343709FA4A7C0260BBF7F">
+    <w:name w:val="D6FF05B8D57343709FA4A7C0260BBF7F"/>
+    <w:rsid w:val="00117C73"/>
+    <w:rPr>
+      <w:rFonts w:eastAsiaTheme="minorHAnsi"/>
+      <w:lang w:eastAsia="en-US"/>
+    </w:rPr>
+  </w:style>
+  <w:style w:type="paragraph" w:customStyle="1" w:styleId="C54BC03CD71A4EE2A2B7A6FA14564202">
+    <w:name w:val="C54BC03CD71A4EE2A2B7A6FA14564202"/>
+    <w:rsid w:val="00117C73"/>
+    <w:rPr>
+      <w:rFonts w:eastAsiaTheme="minorHAnsi"/>
+      <w:lang w:eastAsia="en-US"/>
+    </w:rPr>
+  </w:style>
+  <w:style w:type="paragraph" w:customStyle="1" w:styleId="3D35720B07FC459F970EE72CC56DFB75">
+    <w:name w:val="3D35720B07FC459F970EE72CC56DFB75"/>
+    <w:rsid w:val="00117C73"/>
+    <w:rPr>
+      <w:rFonts w:eastAsiaTheme="minorHAnsi"/>
+      <w:lang w:eastAsia="en-US"/>
+    </w:rPr>
+  </w:style>
+  <w:style w:type="paragraph" w:customStyle="1" w:styleId="EA1287DDD20A49DF9EAD1BB6756707DB1">
+    <w:name w:val="EA1287DDD20A49DF9EAD1BB6756707DB1"/>
+    <w:rsid w:val="00117C73"/>
+    <w:rPr>
+      <w:rFonts w:eastAsiaTheme="minorHAnsi"/>
+      <w:lang w:eastAsia="en-US"/>
+    </w:rPr>
+  </w:style>
+  <w:style w:type="paragraph" w:customStyle="1" w:styleId="30329E556C1E42BA87B5B0BC304B52B51">
+    <w:name w:val="30329E556C1E42BA87B5B0BC304B52B51"/>
+    <w:rsid w:val="00117C73"/>
+    <w:rPr>
+      <w:rFonts w:eastAsiaTheme="minorHAnsi"/>
+      <w:lang w:eastAsia="en-US"/>
+    </w:rPr>
+  </w:style>
+  <w:style w:type="paragraph" w:customStyle="1" w:styleId="C45611BCC2C3440D8899975E4BAEB2611">
+    <w:name w:val="C45611BCC2C3440D8899975E4BAEB2611"/>
+    <w:rsid w:val="00117C73"/>
+    <w:rPr>
+      <w:rFonts w:eastAsiaTheme="minorHAnsi"/>
+      <w:lang w:eastAsia="en-US"/>
+    </w:rPr>
+  </w:style>
+  <w:style w:type="paragraph" w:customStyle="1" w:styleId="44DF5C7963D24B8F9BCC2972442058B21">
+    <w:name w:val="44DF5C7963D24B8F9BCC2972442058B21"/>
+    <w:rsid w:val="00117C73"/>
+    <w:rPr>
+      <w:rFonts w:eastAsiaTheme="minorHAnsi"/>
+      <w:lang w:eastAsia="en-US"/>
+    </w:rPr>
   </w:style>
   <w:style w:type="paragraph" w:customStyle="1" w:styleId="EA1287DDD20A49DF9EAD1BB6756707DB">
     <w:name w:val="EA1287DDD20A49DF9EAD1BB6756707DB"/>
@@ -2841,6 +3260,390 @@
   <w:style w:type="paragraph" w:customStyle="1" w:styleId="FEC797949539445AADD3D30D784AAD5F">
     <w:name w:val="FEC797949539445AADD3D30D784AAD5F"/>
     <w:rsid w:val="0036177F"/>
+  </w:style>
+  <w:style w:type="paragraph" w:customStyle="1" w:styleId="EFC31862E88642ACB31566A7CA6E6D611">
+    <w:name w:val="EFC31862E88642ACB31566A7CA6E6D611"/>
+    <w:rsid w:val="00117C73"/>
+    <w:rPr>
+      <w:rFonts w:eastAsiaTheme="minorHAnsi"/>
+      <w:lang w:eastAsia="en-US"/>
+    </w:rPr>
+  </w:style>
+  <w:style w:type="paragraph" w:customStyle="1" w:styleId="C16DED19F9DA4EC29CB23FDB92BD001E1">
+    <w:name w:val="C16DED19F9DA4EC29CB23FDB92BD001E1"/>
+    <w:rsid w:val="00117C73"/>
+    <w:rPr>
+      <w:rFonts w:eastAsiaTheme="minorHAnsi"/>
+      <w:lang w:eastAsia="en-US"/>
+    </w:rPr>
+  </w:style>
+  <w:style w:type="paragraph" w:customStyle="1" w:styleId="3D04CDDFD45646D588A782A3B1EFA1C11">
+    <w:name w:val="3D04CDDFD45646D588A782A3B1EFA1C11"/>
+    <w:rsid w:val="00117C73"/>
+    <w:rPr>
+      <w:rFonts w:eastAsiaTheme="minorHAnsi"/>
+      <w:lang w:eastAsia="en-US"/>
+    </w:rPr>
+  </w:style>
+  <w:style w:type="paragraph" w:customStyle="1" w:styleId="E1BE1698BA0C46C6BF65103C313E894F1">
+    <w:name w:val="E1BE1698BA0C46C6BF65103C313E894F1"/>
+    <w:rsid w:val="00117C73"/>
+    <w:rPr>
+      <w:rFonts w:eastAsiaTheme="minorHAnsi"/>
+      <w:lang w:eastAsia="en-US"/>
+    </w:rPr>
+  </w:style>
+  <w:style w:type="paragraph" w:customStyle="1" w:styleId="1A1E5BBB8D7D4635A94C3CCA66AC76171">
+    <w:name w:val="1A1E5BBB8D7D4635A94C3CCA66AC76171"/>
+    <w:rsid w:val="00117C73"/>
+    <w:rPr>
+      <w:rFonts w:eastAsiaTheme="minorHAnsi"/>
+      <w:lang w:eastAsia="en-US"/>
+    </w:rPr>
+  </w:style>
+  <w:style w:type="paragraph" w:customStyle="1" w:styleId="C935E743232848658695B87227AE59851">
+    <w:name w:val="C935E743232848658695B87227AE59851"/>
+    <w:rsid w:val="00117C73"/>
+    <w:rPr>
+      <w:rFonts w:eastAsiaTheme="minorHAnsi"/>
+      <w:lang w:eastAsia="en-US"/>
+    </w:rPr>
+  </w:style>
+  <w:style w:type="paragraph" w:customStyle="1" w:styleId="B5577F7B8C0C4D1390265E7D49CD0D841">
+    <w:name w:val="B5577F7B8C0C4D1390265E7D49CD0D841"/>
+    <w:rsid w:val="00117C73"/>
+    <w:rPr>
+      <w:rFonts w:eastAsiaTheme="minorHAnsi"/>
+      <w:lang w:eastAsia="en-US"/>
+    </w:rPr>
+  </w:style>
+  <w:style w:type="paragraph" w:customStyle="1" w:styleId="01DC67F382124FA78952ABDCD89BAF611">
+    <w:name w:val="01DC67F382124FA78952ABDCD89BAF611"/>
+    <w:rsid w:val="00117C73"/>
+    <w:rPr>
+      <w:rFonts w:eastAsiaTheme="minorHAnsi"/>
+      <w:lang w:eastAsia="en-US"/>
+    </w:rPr>
+  </w:style>
+  <w:style w:type="paragraph" w:customStyle="1" w:styleId="89A70CD4195A48E59A586ECEEC9C90D01">
+    <w:name w:val="89A70CD4195A48E59A586ECEEC9C90D01"/>
+    <w:rsid w:val="00117C73"/>
+    <w:rPr>
+      <w:rFonts w:eastAsiaTheme="minorHAnsi"/>
+      <w:lang w:eastAsia="en-US"/>
+    </w:rPr>
+  </w:style>
+  <w:style w:type="paragraph" w:customStyle="1" w:styleId="FEC797949539445AADD3D30D784AAD5F1">
+    <w:name w:val="FEC797949539445AADD3D30D784AAD5F1"/>
+    <w:rsid w:val="00117C73"/>
+    <w:rPr>
+      <w:rFonts w:eastAsiaTheme="minorHAnsi"/>
+      <w:lang w:eastAsia="en-US"/>
+    </w:rPr>
+  </w:style>
+  <w:style w:type="paragraph" w:customStyle="1" w:styleId="921BB956E7D446F2B43F6BBA8E3BF4981">
+    <w:name w:val="921BB956E7D446F2B43F6BBA8E3BF4981"/>
+    <w:rsid w:val="00117C73"/>
+    <w:rPr>
+      <w:rFonts w:eastAsiaTheme="minorHAnsi"/>
+      <w:lang w:eastAsia="en-US"/>
+    </w:rPr>
+  </w:style>
+  <w:style w:type="paragraph" w:customStyle="1" w:styleId="FD52D5B6E13B45128DB89899EAED23BB1">
+    <w:name w:val="FD52D5B6E13B45128DB89899EAED23BB1"/>
+    <w:rsid w:val="00117C73"/>
+    <w:rPr>
+      <w:rFonts w:eastAsiaTheme="minorHAnsi"/>
+      <w:lang w:eastAsia="en-US"/>
+    </w:rPr>
+  </w:style>
+  <w:style w:type="paragraph" w:customStyle="1" w:styleId="D6FF05B8D57343709FA4A7C0260BBF7F1">
+    <w:name w:val="D6FF05B8D57343709FA4A7C0260BBF7F1"/>
+    <w:rsid w:val="00117C73"/>
+    <w:rPr>
+      <w:rFonts w:eastAsiaTheme="minorHAnsi"/>
+      <w:lang w:eastAsia="en-US"/>
+    </w:rPr>
+  </w:style>
+  <w:style w:type="paragraph" w:customStyle="1" w:styleId="C54BC03CD71A4EE2A2B7A6FA145642021">
+    <w:name w:val="C54BC03CD71A4EE2A2B7A6FA145642021"/>
+    <w:rsid w:val="00117C73"/>
+    <w:rPr>
+      <w:rFonts w:eastAsiaTheme="minorHAnsi"/>
+      <w:lang w:eastAsia="en-US"/>
+    </w:rPr>
+  </w:style>
+  <w:style w:type="paragraph" w:customStyle="1" w:styleId="3D35720B07FC459F970EE72CC56DFB751">
+    <w:name w:val="3D35720B07FC459F970EE72CC56DFB751"/>
+    <w:rsid w:val="00117C73"/>
+    <w:rPr>
+      <w:rFonts w:eastAsiaTheme="minorHAnsi"/>
+      <w:lang w:eastAsia="en-US"/>
+    </w:rPr>
+  </w:style>
+  <w:style w:type="paragraph" w:customStyle="1" w:styleId="EA1287DDD20A49DF9EAD1BB6756707DB2">
+    <w:name w:val="EA1287DDD20A49DF9EAD1BB6756707DB2"/>
+    <w:rsid w:val="00117C73"/>
+    <w:rPr>
+      <w:rFonts w:eastAsiaTheme="minorHAnsi"/>
+      <w:lang w:eastAsia="en-US"/>
+    </w:rPr>
+  </w:style>
+  <w:style w:type="paragraph" w:customStyle="1" w:styleId="30329E556C1E42BA87B5B0BC304B52B52">
+    <w:name w:val="30329E556C1E42BA87B5B0BC304B52B52"/>
+    <w:rsid w:val="00117C73"/>
+    <w:rPr>
+      <w:rFonts w:eastAsiaTheme="minorHAnsi"/>
+      <w:lang w:eastAsia="en-US"/>
+    </w:rPr>
+  </w:style>
+  <w:style w:type="paragraph" w:customStyle="1" w:styleId="C45611BCC2C3440D8899975E4BAEB2612">
+    <w:name w:val="C45611BCC2C3440D8899975E4BAEB2612"/>
+    <w:rsid w:val="00117C73"/>
+    <w:rPr>
+      <w:rFonts w:eastAsiaTheme="minorHAnsi"/>
+      <w:lang w:eastAsia="en-US"/>
+    </w:rPr>
+  </w:style>
+  <w:style w:type="paragraph" w:customStyle="1" w:styleId="44DF5C7963D24B8F9BCC2972442058B22">
+    <w:name w:val="44DF5C7963D24B8F9BCC2972442058B22"/>
+    <w:rsid w:val="00117C73"/>
+    <w:rPr>
+      <w:rFonts w:eastAsiaTheme="minorHAnsi"/>
+      <w:lang w:eastAsia="en-US"/>
+    </w:rPr>
+  </w:style>
+  <w:style w:type="paragraph" w:customStyle="1" w:styleId="EFC31862E88642ACB31566A7CA6E6D612">
+    <w:name w:val="EFC31862E88642ACB31566A7CA6E6D612"/>
+    <w:rsid w:val="00117C73"/>
+    <w:rPr>
+      <w:rFonts w:eastAsiaTheme="minorHAnsi"/>
+      <w:lang w:eastAsia="en-US"/>
+    </w:rPr>
+  </w:style>
+  <w:style w:type="paragraph" w:customStyle="1" w:styleId="C16DED19F9DA4EC29CB23FDB92BD001E2">
+    <w:name w:val="C16DED19F9DA4EC29CB23FDB92BD001E2"/>
+    <w:rsid w:val="00117C73"/>
+    <w:rPr>
+      <w:rFonts w:eastAsiaTheme="minorHAnsi"/>
+      <w:lang w:eastAsia="en-US"/>
+    </w:rPr>
+  </w:style>
+  <w:style w:type="paragraph" w:customStyle="1" w:styleId="3D04CDDFD45646D588A782A3B1EFA1C12">
+    <w:name w:val="3D04CDDFD45646D588A782A3B1EFA1C12"/>
+    <w:rsid w:val="00117C73"/>
+    <w:rPr>
+      <w:rFonts w:eastAsiaTheme="minorHAnsi"/>
+      <w:lang w:eastAsia="en-US"/>
+    </w:rPr>
+  </w:style>
+  <w:style w:type="paragraph" w:customStyle="1" w:styleId="E1BE1698BA0C46C6BF65103C313E894F2">
+    <w:name w:val="E1BE1698BA0C46C6BF65103C313E894F2"/>
+    <w:rsid w:val="00117C73"/>
+    <w:rPr>
+      <w:rFonts w:eastAsiaTheme="minorHAnsi"/>
+      <w:lang w:eastAsia="en-US"/>
+    </w:rPr>
+  </w:style>
+  <w:style w:type="paragraph" w:customStyle="1" w:styleId="1A1E5BBB8D7D4635A94C3CCA66AC76172">
+    <w:name w:val="1A1E5BBB8D7D4635A94C3CCA66AC76172"/>
+    <w:rsid w:val="00117C73"/>
+    <w:rPr>
+      <w:rFonts w:eastAsiaTheme="minorHAnsi"/>
+      <w:lang w:eastAsia="en-US"/>
+    </w:rPr>
+  </w:style>
+  <w:style w:type="paragraph" w:customStyle="1" w:styleId="C935E743232848658695B87227AE59852">
+    <w:name w:val="C935E743232848658695B87227AE59852"/>
+    <w:rsid w:val="00117C73"/>
+    <w:rPr>
+      <w:rFonts w:eastAsiaTheme="minorHAnsi"/>
+      <w:lang w:eastAsia="en-US"/>
+    </w:rPr>
+  </w:style>
+  <w:style w:type="paragraph" w:customStyle="1" w:styleId="B5577F7B8C0C4D1390265E7D49CD0D842">
+    <w:name w:val="B5577F7B8C0C4D1390265E7D49CD0D842"/>
+    <w:rsid w:val="00117C73"/>
+    <w:rPr>
+      <w:rFonts w:eastAsiaTheme="minorHAnsi"/>
+      <w:lang w:eastAsia="en-US"/>
+    </w:rPr>
+  </w:style>
+  <w:style w:type="paragraph" w:customStyle="1" w:styleId="01DC67F382124FA78952ABDCD89BAF612">
+    <w:name w:val="01DC67F382124FA78952ABDCD89BAF612"/>
+    <w:rsid w:val="00117C73"/>
+    <w:rPr>
+      <w:rFonts w:eastAsiaTheme="minorHAnsi"/>
+      <w:lang w:eastAsia="en-US"/>
+    </w:rPr>
+  </w:style>
+  <w:style w:type="paragraph" w:customStyle="1" w:styleId="89A70CD4195A48E59A586ECEEC9C90D02">
+    <w:name w:val="89A70CD4195A48E59A586ECEEC9C90D02"/>
+    <w:rsid w:val="00117C73"/>
+    <w:rPr>
+      <w:rFonts w:eastAsiaTheme="minorHAnsi"/>
+      <w:lang w:eastAsia="en-US"/>
+    </w:rPr>
+  </w:style>
+  <w:style w:type="paragraph" w:customStyle="1" w:styleId="FEC797949539445AADD3D30D784AAD5F2">
+    <w:name w:val="FEC797949539445AADD3D30D784AAD5F2"/>
+    <w:rsid w:val="00117C73"/>
+    <w:rPr>
+      <w:rFonts w:eastAsiaTheme="minorHAnsi"/>
+      <w:lang w:eastAsia="en-US"/>
+    </w:rPr>
+  </w:style>
+  <w:style w:type="paragraph" w:customStyle="1" w:styleId="921BB956E7D446F2B43F6BBA8E3BF4982">
+    <w:name w:val="921BB956E7D446F2B43F6BBA8E3BF4982"/>
+    <w:rsid w:val="00117C73"/>
+    <w:rPr>
+      <w:rFonts w:eastAsiaTheme="minorHAnsi"/>
+      <w:lang w:eastAsia="en-US"/>
+    </w:rPr>
+  </w:style>
+  <w:style w:type="paragraph" w:customStyle="1" w:styleId="FD52D5B6E13B45128DB89899EAED23BB2">
+    <w:name w:val="FD52D5B6E13B45128DB89899EAED23BB2"/>
+    <w:rsid w:val="00117C73"/>
+    <w:rPr>
+      <w:rFonts w:eastAsiaTheme="minorHAnsi"/>
+      <w:lang w:eastAsia="en-US"/>
+    </w:rPr>
+  </w:style>
+  <w:style w:type="paragraph" w:customStyle="1" w:styleId="D6FF05B8D57343709FA4A7C0260BBF7F2">
+    <w:name w:val="D6FF05B8D57343709FA4A7C0260BBF7F2"/>
+    <w:rsid w:val="00117C73"/>
+    <w:rPr>
+      <w:rFonts w:eastAsiaTheme="minorHAnsi"/>
+      <w:lang w:eastAsia="en-US"/>
+    </w:rPr>
+  </w:style>
+  <w:style w:type="paragraph" w:customStyle="1" w:styleId="C54BC03CD71A4EE2A2B7A6FA145642022">
+    <w:name w:val="C54BC03CD71A4EE2A2B7A6FA145642022"/>
+    <w:rsid w:val="00117C73"/>
+    <w:rPr>
+      <w:rFonts w:eastAsiaTheme="minorHAnsi"/>
+      <w:lang w:eastAsia="en-US"/>
+    </w:rPr>
+  </w:style>
+  <w:style w:type="paragraph" w:customStyle="1" w:styleId="3D35720B07FC459F970EE72CC56DFB752">
+    <w:name w:val="3D35720B07FC459F970EE72CC56DFB752"/>
+    <w:rsid w:val="00117C73"/>
+    <w:rPr>
+      <w:rFonts w:eastAsiaTheme="minorHAnsi"/>
+      <w:lang w:eastAsia="en-US"/>
+    </w:rPr>
+  </w:style>
+  <w:style w:type="paragraph" w:customStyle="1" w:styleId="EA1287DDD20A49DF9EAD1BB6756707DB3">
+    <w:name w:val="EA1287DDD20A49DF9EAD1BB6756707DB3"/>
+    <w:rsid w:val="00117C73"/>
+    <w:rPr>
+      <w:rFonts w:eastAsiaTheme="minorHAnsi"/>
+      <w:lang w:eastAsia="en-US"/>
+    </w:rPr>
+  </w:style>
+  <w:style w:type="paragraph" w:customStyle="1" w:styleId="30329E556C1E42BA87B5B0BC304B52B53">
+    <w:name w:val="30329E556C1E42BA87B5B0BC304B52B53"/>
+    <w:rsid w:val="00117C73"/>
+    <w:rPr>
+      <w:rFonts w:eastAsiaTheme="minorHAnsi"/>
+      <w:lang w:eastAsia="en-US"/>
+    </w:rPr>
+  </w:style>
+  <w:style w:type="paragraph" w:customStyle="1" w:styleId="C45611BCC2C3440D8899975E4BAEB2613">
+    <w:name w:val="C45611BCC2C3440D8899975E4BAEB2613"/>
+    <w:rsid w:val="00117C73"/>
+    <w:rPr>
+      <w:rFonts w:eastAsiaTheme="minorHAnsi"/>
+      <w:lang w:eastAsia="en-US"/>
+    </w:rPr>
+  </w:style>
+  <w:style w:type="paragraph" w:customStyle="1" w:styleId="44DF5C7963D24B8F9BCC2972442058B23">
+    <w:name w:val="44DF5C7963D24B8F9BCC2972442058B23"/>
+    <w:rsid w:val="00117C73"/>
+    <w:rPr>
+      <w:rFonts w:eastAsiaTheme="minorHAnsi"/>
+      <w:lang w:eastAsia="en-US"/>
+    </w:rPr>
+  </w:style>
+  <w:style w:type="paragraph" w:customStyle="1" w:styleId="EFC31862E88642ACB31566A7CA6E6D613">
+    <w:name w:val="EFC31862E88642ACB31566A7CA6E6D613"/>
+    <w:rsid w:val="00117C73"/>
+    <w:rPr>
+      <w:rFonts w:eastAsiaTheme="minorHAnsi"/>
+      <w:lang w:eastAsia="en-US"/>
+    </w:rPr>
+  </w:style>
+  <w:style w:type="paragraph" w:customStyle="1" w:styleId="C16DED19F9DA4EC29CB23FDB92BD001E3">
+    <w:name w:val="C16DED19F9DA4EC29CB23FDB92BD001E3"/>
+    <w:rsid w:val="00117C73"/>
+    <w:rPr>
+      <w:rFonts w:eastAsiaTheme="minorHAnsi"/>
+      <w:lang w:eastAsia="en-US"/>
+    </w:rPr>
+  </w:style>
+  <w:style w:type="paragraph" w:customStyle="1" w:styleId="3D04CDDFD45646D588A782A3B1EFA1C13">
+    <w:name w:val="3D04CDDFD45646D588A782A3B1EFA1C13"/>
+    <w:rsid w:val="00117C73"/>
+    <w:rPr>
+      <w:rFonts w:eastAsiaTheme="minorHAnsi"/>
+      <w:lang w:eastAsia="en-US"/>
+    </w:rPr>
+  </w:style>
+  <w:style w:type="paragraph" w:customStyle="1" w:styleId="E1BE1698BA0C46C6BF65103C313E894F3">
+    <w:name w:val="E1BE1698BA0C46C6BF65103C313E894F3"/>
+    <w:rsid w:val="00117C73"/>
+    <w:rPr>
+      <w:rFonts w:eastAsiaTheme="minorHAnsi"/>
+      <w:lang w:eastAsia="en-US"/>
+    </w:rPr>
+  </w:style>
+  <w:style w:type="paragraph" w:customStyle="1" w:styleId="1A1E5BBB8D7D4635A94C3CCA66AC76173">
+    <w:name w:val="1A1E5BBB8D7D4635A94C3CCA66AC76173"/>
+    <w:rsid w:val="00117C73"/>
+    <w:rPr>
+      <w:rFonts w:eastAsiaTheme="minorHAnsi"/>
+      <w:lang w:eastAsia="en-US"/>
+    </w:rPr>
+  </w:style>
+  <w:style w:type="paragraph" w:customStyle="1" w:styleId="C935E743232848658695B87227AE59853">
+    <w:name w:val="C935E743232848658695B87227AE59853"/>
+    <w:rsid w:val="00117C73"/>
+    <w:rPr>
+      <w:rFonts w:eastAsiaTheme="minorHAnsi"/>
+      <w:lang w:eastAsia="en-US"/>
+    </w:rPr>
+  </w:style>
+  <w:style w:type="paragraph" w:customStyle="1" w:styleId="B5577F7B8C0C4D1390265E7D49CD0D843">
+    <w:name w:val="B5577F7B8C0C4D1390265E7D49CD0D843"/>
+    <w:rsid w:val="00117C73"/>
+    <w:rPr>
+      <w:rFonts w:eastAsiaTheme="minorHAnsi"/>
+      <w:lang w:eastAsia="en-US"/>
+    </w:rPr>
+  </w:style>
+  <w:style w:type="paragraph" w:customStyle="1" w:styleId="01DC67F382124FA78952ABDCD89BAF613">
+    <w:name w:val="01DC67F382124FA78952ABDCD89BAF613"/>
+    <w:rsid w:val="00117C73"/>
+    <w:rPr>
+      <w:rFonts w:eastAsiaTheme="minorHAnsi"/>
+      <w:lang w:eastAsia="en-US"/>
+    </w:rPr>
+  </w:style>
+  <w:style w:type="paragraph" w:customStyle="1" w:styleId="89A70CD4195A48E59A586ECEEC9C90D03">
+    <w:name w:val="89A70CD4195A48E59A586ECEEC9C90D03"/>
+    <w:rsid w:val="00117C73"/>
+    <w:rPr>
+      <w:rFonts w:eastAsiaTheme="minorHAnsi"/>
+      <w:lang w:eastAsia="en-US"/>
+    </w:rPr>
+  </w:style>
+  <w:style w:type="paragraph" w:customStyle="1" w:styleId="FEC797949539445AADD3D30D784AAD5F3">
+    <w:name w:val="FEC797949539445AADD3D30D784AAD5F3"/>
+    <w:rsid w:val="00117C73"/>
+    <w:rPr>
+      <w:rFonts w:eastAsiaTheme="minorHAnsi"/>
+      <w:lang w:eastAsia="en-US"/>
+    </w:rPr>
   </w:style>
 </w:styles>
 </file>

</xml_diff>